<commit_message>
Added exceptions, static inner class, changed local class
</commit_message>
<xml_diff>
--- a/P3119 Зайцев А.М. Лабораторная работа №4.docx
+++ b/P3119 Зайцев А.М. Лабораторная работа №4.docx
@@ -218,7 +218,7 @@
           <w:rFonts w:hint="default"/>
           <w:lang w:val="en-US"/>
         </w:rPr>
-        <w:t>3</w:t>
+        <w:t>4</w:t>
       </w:r>
     </w:p>
     <w:p>
@@ -298,7 +298,7 @@
           <w:rFonts w:hint="default"/>
           <w:lang w:val="en-US"/>
         </w:rPr>
-        <w:t>06</w:t>
+        <w:t>06,11</w:t>
       </w:r>
     </w:p>
     <w:p>
@@ -895,20 +895,12 @@
           <w:caps w:val="0"/>
           <w:color w:val="212529"/>
           <w:spacing w:val="0"/>
-          <w:sz w:val="26"/>
-          <w:szCs w:val="26"/>
+          <w:sz w:val="16"/>
+          <w:szCs w:val="16"/>
           <w:shd w:val="clear" w:fill="FFFFFF"/>
         </w:rPr>
-        <w:t>Козлик поднял конверт и прочитал написанный на нем адрес: "Крученая улица. Змеиный переулок, дом No 6, владельцу магазина разнокалиберных товаров господину Жулио". Незнайка спрятал письмо обратно в шляпу, а шляпу натянул потуже на голову. Через полчаса наши друзья добрались до Крученой улицы и свернули в узенький переулок, змеей извивавшийся среди высоких домов. Дома по обеим сторонам переулка стояли так близко друг к другу, что лучи света терялись в верхних этажах, благодаря чему внизу, где были расположены многочисленные магазины, царил таинственный полумрак.</w:t>
-      </w:r>
-    </w:p>
-    <w:p>
-      <w:pPr>
-        <w:rPr>
-          <w:sz w:val="26"/>
-          <w:szCs w:val="26"/>
-        </w:rPr>
-      </w:pPr>
+        <w:t>Дригль схватил Незнайку за шиворот, поставил напротив широкой двустворчатой двери и с такой снятой огрел по затылку дубинкой, что Незнайка, невзвидя света, полетел через всю комнату, стукнулся головой о дверь, отчего обе ее створки широко распахнулись, и, вылетев прямо на улицу, грохнулся посреди мостовой. От удара и от действия электричества он некоторое время не мог прийти в себя. Постепенно сознание вернулось к нему, и он уже хотел подняться на ноги, как вдруг увидел, что дверь полицейского управления опять распахнулась и из нее кубарем выкатятся на мостовую Козлик. Незнайка быстро вскочил, подбежал к нему и стал помогать подняться. Он поднялся на ноги и погрозил кулаком по направлению к закрывшейся двери. Незнайка не знал, чем утешить бедного Козлика. Вытерев рукавом слезы и немного успокоившись, Козлик спросил: В это время Незнайка поднял слетевшую с головы шляпу и увидел, как из нее выпал белый конверт. Козлик поднял конверт и прочитал написанный на нем адрес: "Крученая улица. Змеиный переулок, дом No 6, владельцу магазина разнокалиберных товаров господину Жулио". Незнайка спрятал письмо обратно в шляпу, а шляпу натянул потуже на голову. Через полчаса наши друзья добрались до Крученой улицы и свернули в узенький переулок, змеей извивавшийся среди высоких домов. Дома по обеим сторонам переулка стояли так близко друг к другу, что лучи света терялись в верхних этажах, благодаря чему внизу, где были расположены многочисленные магазины, царил таинственный полумрак. Увидев над дверью одного из магазинов вывеску с надписью "Продажа разнокалиберных товаров", Незнайка и Козлик вошли в магазин и только тогда поняли, какого рода здесь продавались товары. Первое, что сразу бросалось в глаза, были ружья различных систем и калибров, стоявшие стройными рядами на специальных деревянных подставках. На прилавке в образцовом порядке лежали различные пистолеты, ножи, финки, кинжалы, кистени и кастеты. Вдоль стен были устроены освещенные изнутри витрины, в которых, словно на выставке, красовались наборы воровских отмычек, стальные пилочки, сверла, клещи, кусачки, ломики, фомки для взламывания замков, автогенные аппараты для разрезания несгораемых шкафов и сундуков. В витрине, над которой имелась надпись "Полицейская утварь", были выставлены резиновые электрические дубинки разных фасонов, стальные наручники, кандалы, зажигательные и слезоточивые бомбы и другие предметы полицейского обихода. Тут же находилась витрина, в которой были выставлены различные маски: и такие, которые закрывают лишь верхнюю часть лица, с прорезами для глаз, и такие, которые надеваются целиком на голову, в виде островерхого капюшона. Кроме масок, здесь были также грим, парики, накладные бороды и усы -- все, что помогает изменить внешность. В правом углу стояло чучело полицейского в полном обмундировании, с блестящей медной каской на голове и дубинкой в руке. В левом углу было чучело грабителя, подкрадывающегося к несгораемой кассе, с огромным пистолетом в одной руке и потайным электрическим фонарем в другой. Его шея была повязана пестрым клетчатым платком, на голове была клетчатая кепка с широким козырьком, такие же клетчатые брюки плотно облегали его ноги, лицо закрывала черная маска. Оба чучела были сделаны с таким мастерством, что их можно было принять за настоящих живых коротышек. Среди этих удивительных экспонатов Незнайка и Козлик как-то не сразу заметили продавца, нижняя половина которого скрывалась за прилавком, верхняя же была одета в серую, скрадывающуюся на фоне серой стены фуфайку. Пока в магазине никого не было, продавец неподвижно торчал у себя за прилавком на манер паука, терпеливо поджидающего, когда в его паутину попадет муха, но как только дверь щелкнула, он всем корпусом подался вперед, опершись о прилавок руками, словно собрался выскочить из-за него. Увидев, что Незнайка и Козлик в нерешительности остановились, он сказал:</w:t>
+      </w:r>
     </w:p>
     <w:p>
       <w:pPr>
@@ -1582,7 +1574,7 @@
           <w:szCs w:val="26"/>
           <w:lang w:val="ru-RU"/>
         </w:rPr>
-        <w:instrText xml:space="preserve"> HYPERLINK "https://github.com/nentu/plab3" </w:instrText>
+        <w:instrText xml:space="preserve"> HYPERLINK "https://github.com/nentu/lab4" </w:instrText>
       </w:r>
       <w:r>
         <w:rPr>
@@ -1601,7 +1593,7 @@
           <w:szCs w:val="26"/>
           <w:lang w:val="ru-RU"/>
         </w:rPr>
-        <w:t>https://github.com/nentu/plab3</w:t>
+        <w:t>https://github.com/nentu/lab4</w:t>
       </w:r>
       <w:r>
         <w:rPr>
@@ -1685,7 +1677,7 @@
           <w:szCs w:val="26"/>
           <w:lang w:val="ru-RU"/>
         </w:rPr>
-        <w:instrText xml:space="preserve"> HYPERLINK "https://github.com/nentu/plab3/blob/master/UML%20диаграмма%20классов.jpg" </w:instrText>
+        <w:instrText xml:space="preserve"> HYPERLINK "https://raw.githubusercontent.com/nentu/lab4/master/UML%20диаграмма%20классов.svg" </w:instrText>
       </w:r>
       <w:r>
         <w:rPr>
@@ -1759,442 +1751,64 @@
       <w:pPr>
         <w:rPr>
           <w:rFonts w:hint="default"/>
-          <w:sz w:val="28"/>
-          <w:szCs w:val="28"/>
+          <w:sz w:val="24"/>
+          <w:szCs w:val="24"/>
           <w:lang w:val="en-US"/>
         </w:rPr>
       </w:pPr>
       <w:r>
         <w:rPr>
           <w:rFonts w:hint="default"/>
-          <w:sz w:val="28"/>
-          <w:szCs w:val="28"/>
+          <w:sz w:val="24"/>
+          <w:szCs w:val="24"/>
           <w:lang w:val="en-US"/>
         </w:rPr>
-        <w:t xml:space="preserve">Козлик поднял письмо и прочитал написанный на нём aдрес "Крученая улица. Змеиный переулок, дом № 6, владельцу магазина разнокалиберных товаров господину Жулио". </w:t>
-      </w:r>
-    </w:p>
-    <w:p>
-      <w:pPr>
-        <w:rPr>
-          <w:rFonts w:hint="default"/>
-          <w:sz w:val="28"/>
-          <w:szCs w:val="28"/>
-          <w:lang w:val="en-US"/>
-        </w:rPr>
-      </w:pPr>
-      <w:r>
-        <w:rPr>
-          <w:rFonts w:hint="default"/>
-          <w:sz w:val="28"/>
-          <w:szCs w:val="28"/>
-          <w:lang w:val="en-US"/>
-        </w:rPr>
-        <w:t xml:space="preserve">Незнайка спрятал письмо обратно в шляпу, а шляпу натянул потуже на голову. Через полчаса наши друзья добрались до Крученой улицы и свернули в </w:t>
-      </w:r>
-    </w:p>
-    <w:p>
-      <w:pPr>
-        <w:rPr>
-          <w:rFonts w:hint="default"/>
-          <w:sz w:val="28"/>
-          <w:szCs w:val="28"/>
-          <w:lang w:val="en-US"/>
-        </w:rPr>
-      </w:pPr>
-      <w:r>
-        <w:rPr>
-          <w:rFonts w:hint="default"/>
-          <w:sz w:val="28"/>
-          <w:szCs w:val="28"/>
-          <w:lang w:val="en-US"/>
-        </w:rPr>
-        <w:t xml:space="preserve">узенький, змеей извивавшийся среди высоких домов,  переулок. Дома по обеим сторонам переулка стояли так близко друг к другу  , что </w:t>
-      </w:r>
-    </w:p>
-    <w:p>
-      <w:pPr>
-        <w:rPr>
-          <w:rFonts w:hint="default"/>
-          <w:sz w:val="28"/>
-          <w:szCs w:val="28"/>
-          <w:lang w:val="en-US"/>
-        </w:rPr>
-      </w:pPr>
-      <w:r>
-        <w:rPr>
-          <w:rFonts w:hint="default"/>
-          <w:sz w:val="28"/>
-          <w:szCs w:val="28"/>
-          <w:lang w:val="en-US"/>
-        </w:rPr>
-        <w:t>лучи света потерялись в верхних этажах ,благодаря чему таинственный полумрак царил внизу , где были расположены многочисленные магазины.</w:t>
-      </w:r>
-    </w:p>
-    <w:p>
-      <w:pPr>
-        <w:rPr>
-          <w:rFonts w:hint="default"/>
-          <w:lang w:val="ru-RU"/>
-        </w:rPr>
-      </w:pPr>
-    </w:p>
-    <w:p>
-      <w:pPr>
-        <w:rPr>
-          <w:rFonts w:hint="default"/>
-        </w:rPr>
-      </w:pPr>
-    </w:p>
-    <w:p>
-      <w:pPr>
-        <w:rPr>
-          <w:rFonts w:hint="default"/>
-        </w:rPr>
-      </w:pPr>
-    </w:p>
-    <w:p>
-      <w:pPr>
-        <w:rPr>
-          <w:rFonts w:hint="default"/>
-        </w:rPr>
-      </w:pPr>
-    </w:p>
-    <w:p>
-      <w:pPr>
-        <w:rPr>
-          <w:rFonts w:hint="default"/>
-        </w:rPr>
-      </w:pPr>
-    </w:p>
-    <w:p>
-      <w:pPr>
-        <w:rPr>
-          <w:rFonts w:hint="default"/>
-        </w:rPr>
-      </w:pPr>
-    </w:p>
-    <w:p>
-      <w:pPr>
-        <w:rPr>
-          <w:rFonts w:hint="default"/>
-        </w:rPr>
-      </w:pPr>
-    </w:p>
-    <w:p>
-      <w:pPr>
-        <w:rPr>
-          <w:rFonts w:hint="default"/>
-        </w:rPr>
-      </w:pPr>
-    </w:p>
-    <w:p>
-      <w:pPr>
-        <w:rPr>
-          <w:rFonts w:hint="default"/>
-        </w:rPr>
-      </w:pPr>
-    </w:p>
-    <w:p>
-      <w:pPr>
-        <w:rPr>
-          <w:rFonts w:hint="default"/>
-        </w:rPr>
-      </w:pPr>
-    </w:p>
-    <w:p>
-      <w:pPr>
-        <w:rPr>
-          <w:rFonts w:hint="default"/>
-        </w:rPr>
-      </w:pPr>
-    </w:p>
-    <w:p>
-      <w:pPr>
-        <w:rPr>
-          <w:rFonts w:hint="default"/>
-        </w:rPr>
-      </w:pPr>
-    </w:p>
-    <w:p>
-      <w:pPr>
-        <w:rPr>
-          <w:rFonts w:hint="default"/>
-        </w:rPr>
-      </w:pPr>
-    </w:p>
-    <w:p>
-      <w:pPr>
-        <w:rPr>
-          <w:rFonts w:hint="default"/>
-        </w:rPr>
-      </w:pPr>
-    </w:p>
-    <w:p>
-      <w:pPr>
-        <w:rPr>
-          <w:rFonts w:hint="default"/>
-        </w:rPr>
-      </w:pPr>
-    </w:p>
-    <w:p>
-      <w:pPr>
-        <w:rPr>
-          <w:rFonts w:hint="default"/>
-        </w:rPr>
-      </w:pPr>
-    </w:p>
-    <w:p>
-      <w:pPr>
-        <w:rPr>
-          <w:rFonts w:hint="default"/>
-        </w:rPr>
-      </w:pPr>
-    </w:p>
-    <w:p>
-      <w:pPr>
-        <w:rPr>
-          <w:rFonts w:hint="default"/>
-        </w:rPr>
-      </w:pPr>
-    </w:p>
-    <w:p>
-      <w:pPr>
-        <w:rPr>
-          <w:rFonts w:hint="default"/>
-        </w:rPr>
-      </w:pPr>
-    </w:p>
-    <w:p>
-      <w:pPr>
-        <w:rPr>
-          <w:rFonts w:hint="default"/>
-        </w:rPr>
-      </w:pPr>
-    </w:p>
-    <w:p>
-      <w:pPr>
-        <w:rPr>
-          <w:rFonts w:hint="default"/>
-        </w:rPr>
-      </w:pPr>
-    </w:p>
-    <w:p>
-      <w:pPr>
-        <w:rPr>
-          <w:rFonts w:hint="default"/>
-        </w:rPr>
-      </w:pPr>
-    </w:p>
-    <w:p>
-      <w:pPr>
-        <w:rPr>
-          <w:rFonts w:hint="default"/>
-        </w:rPr>
-      </w:pPr>
-    </w:p>
-    <w:p>
-      <w:pPr>
-        <w:rPr>
-          <w:rFonts w:hint="default"/>
-        </w:rPr>
-      </w:pPr>
-    </w:p>
-    <w:p>
-      <w:pPr>
-        <w:rPr>
-          <w:rFonts w:hint="default"/>
-        </w:rPr>
-      </w:pPr>
-    </w:p>
-    <w:p>
-      <w:pPr>
-        <w:rPr>
-          <w:rFonts w:hint="default"/>
-        </w:rPr>
-      </w:pPr>
-    </w:p>
-    <w:p>
-      <w:pPr>
-        <w:rPr>
-          <w:rFonts w:hint="default"/>
-        </w:rPr>
-      </w:pPr>
-    </w:p>
-    <w:p>
-      <w:pPr>
-        <w:rPr>
-          <w:rFonts w:hint="default"/>
-        </w:rPr>
-      </w:pPr>
-    </w:p>
-    <w:p>
-      <w:pPr>
-        <w:rPr>
-          <w:rFonts w:hint="default"/>
-        </w:rPr>
-      </w:pPr>
-    </w:p>
-    <w:p>
-      <w:pPr>
-        <w:rPr>
-          <w:rFonts w:hint="default"/>
-        </w:rPr>
-      </w:pPr>
-    </w:p>
-    <w:p>
-      <w:pPr>
-        <w:rPr>
-          <w:rFonts w:hint="default"/>
-        </w:rPr>
-      </w:pPr>
-    </w:p>
-    <w:p>
-      <w:pPr>
-        <w:rPr>
-          <w:rFonts w:hint="default"/>
-        </w:rPr>
-      </w:pPr>
-    </w:p>
-    <w:p>
-      <w:pPr>
-        <w:rPr>
-          <w:rFonts w:hint="default"/>
-        </w:rPr>
-      </w:pPr>
-    </w:p>
-    <w:p>
-      <w:pPr>
-        <w:rPr>
-          <w:rFonts w:hint="default"/>
-        </w:rPr>
-      </w:pPr>
-    </w:p>
-    <w:p>
-      <w:pPr>
-        <w:rPr>
-          <w:rFonts w:hint="default"/>
-        </w:rPr>
-      </w:pPr>
-    </w:p>
-    <w:p>
-      <w:pPr>
-        <w:rPr>
-          <w:rFonts w:hint="default"/>
-        </w:rPr>
-      </w:pPr>
-    </w:p>
-    <w:p>
-      <w:pPr>
-        <w:rPr>
-          <w:rFonts w:hint="default"/>
-        </w:rPr>
-      </w:pPr>
-    </w:p>
-    <w:p>
-      <w:pPr>
-        <w:rPr>
-          <w:rFonts w:hint="default"/>
-        </w:rPr>
-      </w:pPr>
-    </w:p>
-    <w:p>
-      <w:pPr>
-        <w:rPr>
-          <w:rFonts w:hint="default"/>
-        </w:rPr>
-      </w:pPr>
-    </w:p>
-    <w:p>
-      <w:pPr>
-        <w:rPr>
-          <w:rFonts w:hint="default"/>
-        </w:rPr>
-      </w:pPr>
-    </w:p>
-    <w:p>
-      <w:pPr>
-        <w:rPr>
-          <w:rFonts w:hint="default"/>
-        </w:rPr>
-      </w:pPr>
-    </w:p>
-    <w:p>
-      <w:pPr>
-        <w:rPr>
-          <w:rFonts w:hint="default"/>
-        </w:rPr>
-      </w:pPr>
-    </w:p>
-    <w:p>
-      <w:pPr>
-        <w:rPr>
-          <w:rFonts w:hint="default"/>
-        </w:rPr>
-      </w:pPr>
-    </w:p>
-    <w:p>
-      <w:pPr>
-        <w:rPr>
-          <w:rFonts w:hint="default"/>
-        </w:rPr>
-      </w:pPr>
-    </w:p>
-    <w:p>
-      <w:pPr>
-        <w:rPr>
-          <w:rFonts w:hint="default"/>
-        </w:rPr>
-      </w:pPr>
-    </w:p>
-    <w:p>
-      <w:pPr>
-        <w:rPr>
-          <w:rFonts w:hint="default"/>
-        </w:rPr>
-      </w:pPr>
-    </w:p>
-    <w:p>
-      <w:pPr>
-        <w:rPr>
-          <w:rFonts w:hint="default"/>
-        </w:rPr>
-      </w:pPr>
-    </w:p>
-    <w:p>
-      <w:pPr>
-        <w:rPr>
-          <w:rFonts w:hint="default"/>
-        </w:rPr>
-      </w:pPr>
-    </w:p>
-    <w:p>
-      <w:pPr>
-        <w:rPr>
-          <w:rFonts w:hint="default"/>
-        </w:rPr>
-      </w:pPr>
-    </w:p>
-    <w:p>
-      <w:pPr>
-        <w:rPr>
-          <w:rFonts w:hint="default"/>
-        </w:rPr>
-      </w:pPr>
-    </w:p>
-    <w:p>
-      <w:pPr>
-        <w:rPr>
-          <w:rFonts w:hint="default"/>
-        </w:rPr>
-      </w:pPr>
-    </w:p>
-    <w:p>
-      <w:pPr>
-        <w:rPr>
-          <w:rFonts w:hint="default"/>
-        </w:rPr>
-      </w:pPr>
+        <w:t>Дригль схватил Незнайка за шиворот и поставил напротив широкой двустворчатой дверис такой снятой огрел по затылку дубинкой, что Незнайка, невзвирая света, полетел через всю комнату, стукнулся голову о дверь, отчего обе створки широко распахнулись, и, вылетев прямо на улицу, грохнулся посреди мостовой. От удара и от действия электричества Он некоторое время не мог прийти в себя. Постепенно сознание вернулось к нему, и Он уже хотел подняться на ноги, как вдруг увидел, что дверь полицейского управления опять распахнулась и из нее кубарем выкатятся на мостовую Козлик. Незнайка быстро вскочил, подбежал к нему и стал помогать подняться. Он поднялся на ноги и погрозил кулаком по направлению к закрывшейся двери. Незнайка не знал, чем утешить бедного козлика. Вытерев рукавом слезы и немного успокоившись Козлик спросил: В это время Незнайка поднял слетевшую с головы шляпу и увидел, как из неё выпал белый конвертКозлик поднял письмо и прочитал написанный на нём aдрес "Крученая улица. Змеиный переулок, дом № 6, Жулио". Незнайка спрятал письмо обратно в шляпу, а шляпу натянул потуже на голову. Через полчаса наши друзья добрались до Крученой улицы и свернули в узенький, змеей извивавшийся среди высоких домов,  переулок. Дома по обеим сторонам переулка стояли так близко друг к другу  , что лучи света потерялись в верхних этажах ,благодаря чему таинственный полумрак царил внизу , где были расположены многочисленные магазины.Увидев над дверью одного из магазинов вывеску с надписью "Продажа разнокалиберных товаров", Незнайка и Козлик вошли в магазин и только тогда поняли , какого рода здесь продавались товары. Первое, что сразу бросалось в глаза, были ружья различных систем и калибров, стоявшие стройными рядами на специальных деревянных подставках. на прилавке в образцовом порядке лежали различные пистолеты, ножи, финки, кинжалы, кистени, кастетывдоль стен были устроены освещенные изнутри витрины, в которых, словно на выставке, красовались наборы воровских отмычек, стальные пилочки, сверла, клещи, кусачки, ломики, фомки для взламывания замков, автогенные аппараты для разрезания несгораемых шкафов и сундуков.В витрине, над которой имелась надпись "Полицейская утварь" были выставлены резиновые электрические дубинки разных фасонов, стальные наручники, кандалы, зажигательные и слезоточивые бомбы и другие предметы полицейского обихода.Тут же находилась витрина, в которой были выставлены различные маски: и такие, которые закрывают лишь верхнюю часть лица, с прорезами для глаз, и такие, которые надеваются целиком на голову, в виде островерхого капюшона.Кроме масок, здесь были также грим, парики, накладные бороды, усы- все, что помогает изменить внешность.В правом углу стояло чучело полицейского  в полном обмундировании, блестящей медной каской на голове и дубинкой в руке.В левом углу стояло чучело грабителя , подкрадывающегося к несгораемой кассе, огромным пистолетом в одной руке и потайным электрическим фонарем в другой.На его шее был пестрый клетчатый платок , на голове была клетчатая кепка с широким козырьком, на его ногах были клетчатые брюки облешающие тело, на лице была черная маска .Оба чучела были сделаны с таким мастерством, что их можно было принять за настоящих живых коротышек. Среди этих удивительных экспонатов Незнайка и Козлик как-то не сразу заметили продавец нижняя половина которого скрывалась за прилавком, верхняя же была одета в серую, скрадывающуюся на фоне серой стены фуфайку.Пока в магазине никого не было, продавец неподвижно торчал у себя за прилавком на манер паука терпеливо поджидающего, когда в его паутину попадет муха, но как только дверь щёлкнула, он всем корпусом подался вперед, опершись о прилавок руками, словно собрался выскочить из-за него. увидев, что Незнайка и Козлик в нерешительности остановились, он сказал:</w:t>
+      </w:r>
+    </w:p>
+    <w:p>
+      <w:pPr>
+        <w:rPr>
+          <w:rFonts w:hint="default"/>
+          <w:lang w:val="ru-RU"/>
+        </w:rPr>
+      </w:pPr>
+    </w:p>
+    <w:p>
+      <w:pPr>
+        <w:rPr>
+          <w:rFonts w:hint="default"/>
+        </w:rPr>
+      </w:pPr>
+      <w:bookmarkStart w:id="3" w:name="_GoBack"/>
+      <w:bookmarkEnd w:id="3"/>
+    </w:p>
+    <w:p>
+      <w:pPr>
+        <w:rPr>
+          <w:rFonts w:hint="default"/>
+        </w:rPr>
+      </w:pPr>
+    </w:p>
+    <w:p>
+      <w:pPr>
+        <w:rPr>
+          <w:rFonts w:hint="default"/>
+        </w:rPr>
+      </w:pPr>
+    </w:p>
+    <w:p>
+      <w:pPr>
+        <w:rPr>
+          <w:rFonts w:hint="default"/>
+        </w:rPr>
+      </w:pPr>
+      <w:r>
+        <w:rPr>
+          <w:rFonts w:hint="default"/>
+        </w:rPr>
+        <w:br w:type="page"/>
+      </w:r>
     </w:p>
     <w:p>
       <w:pPr>
@@ -2305,8 +1919,6 @@
           <w:lang w:val="ru-RU"/>
         </w:rPr>
       </w:pPr>
-      <w:bookmarkStart w:id="3" w:name="_GoBack"/>
-      <w:bookmarkEnd w:id="3"/>
     </w:p>
     <w:sectPr>
       <w:pgSz w:w="11910" w:h="16840"/>
@@ -2838,11 +2450,11 @@
     <w:lsdException w:unhideWhenUsed="0" w:uiPriority="0" w:semiHidden="0" w:name="Document Map"/>
     <w:lsdException w:unhideWhenUsed="0" w:uiPriority="0" w:semiHidden="0" w:name="Plain Text"/>
     <w:lsdException w:unhideWhenUsed="0" w:uiPriority="0" w:semiHidden="0" w:name="E-mail Signature"/>
-    <w:lsdException w:unhideWhenUsed="0" w:uiPriority="0" w:semiHidden="0" w:name="Normal (Web)"/>
+    <w:lsdException w:qFormat="1" w:unhideWhenUsed="0" w:uiPriority="0" w:semiHidden="0" w:name="Normal (Web)"/>
     <w:lsdException w:unhideWhenUsed="0" w:uiPriority="0" w:semiHidden="0" w:name="HTML Acronym"/>
     <w:lsdException w:unhideWhenUsed="0" w:uiPriority="0" w:semiHidden="0" w:name="HTML Address"/>
     <w:lsdException w:unhideWhenUsed="0" w:uiPriority="0" w:semiHidden="0" w:name="HTML Cite"/>
-    <w:lsdException w:unhideWhenUsed="0" w:uiPriority="0" w:semiHidden="0" w:name="HTML Code"/>
+    <w:lsdException w:qFormat="1" w:unhideWhenUsed="0" w:uiPriority="0" w:semiHidden="0" w:name="HTML Code"/>
     <w:lsdException w:unhideWhenUsed="0" w:uiPriority="0" w:semiHidden="0" w:name="HTML Definition"/>
     <w:lsdException w:unhideWhenUsed="0" w:uiPriority="0" w:semiHidden="0" w:name="HTML Keyboard"/>
     <w:lsdException w:unhideWhenUsed="0" w:uiPriority="0" w:semiHidden="0" w:name="HTML Preformatted"/>
@@ -3115,6 +2727,7 @@
   <w:style w:type="character" w:styleId="14">
     <w:name w:val="HTML Code"/>
     <w:basedOn w:val="10"/>
+    <w:qFormat/>
     <w:uiPriority w:val="0"/>
     <w:rPr>
       <w:rFonts w:ascii="Courier New" w:hAnsi="Courier New" w:cs="Courier New"/>
@@ -3166,6 +2779,7 @@
   </w:style>
   <w:style w:type="paragraph" w:styleId="18">
     <w:name w:val="Normal (Web)"/>
+    <w:qFormat/>
     <w:uiPriority w:val="0"/>
     <w:pPr>
       <w:spacing w:before="0" w:beforeAutospacing="1" w:after="0" w:afterAutospacing="1"/>

</xml_diff>

<commit_message>
Corrected conclusion in Doc file
</commit_message>
<xml_diff>
--- a/P3119 Зайцев А.М. Лабораторная работа №4.docx
+++ b/P3119 Зайцев А.М. Лабораторная работа №4.docx
@@ -1780,8 +1780,6 @@
           <w:rFonts w:hint="default"/>
         </w:rPr>
       </w:pPr>
-      <w:bookmarkStart w:id="3" w:name="_GoBack"/>
-      <w:bookmarkEnd w:id="3"/>
     </w:p>
     <w:p>
       <w:pPr>
@@ -1840,6 +1838,10 @@
         <w:suppressLineNumbers w:val="0"/>
         <w:bidi w:val="0"/>
         <w:spacing w:before="0" w:beforeAutospacing="0" w:after="0" w:afterAutospacing="0" w:line="10" w:lineRule="atLeast"/>
+        <w:rPr>
+          <w:rFonts w:hint="default"/>
+          <w:lang w:val="ru-RU"/>
+        </w:rPr>
       </w:pPr>
       <w:r>
         <w:rPr>
@@ -1866,48 +1868,10 @@
           <w:vertAlign w:val="baseline"/>
           <w:lang w:val="ru-RU"/>
         </w:rPr>
-        <w:t>создания объектной модели</w:t>
-      </w:r>
-      <w:r>
-        <w:rPr>
-          <w:rFonts w:ascii="Calibri" w:hAnsi="Calibri" w:cs="Calibri"/>
-          <w:i w:val="0"/>
-          <w:iCs w:val="0"/>
-          <w:color w:val="000000"/>
-          <w:sz w:val="26"/>
-          <w:szCs w:val="26"/>
-          <w:u w:val="none"/>
-          <w:vertAlign w:val="baseline"/>
-        </w:rPr>
-        <w:t xml:space="preserve">, изучены </w:t>
-      </w:r>
-      <w:r>
-        <w:rPr>
-          <w:rFonts w:ascii="Calibri" w:hAnsi="Calibri" w:cs="Calibri"/>
-          <w:i w:val="0"/>
-          <w:iCs w:val="0"/>
-          <w:color w:val="000000"/>
-          <w:sz w:val="26"/>
-          <w:szCs w:val="26"/>
-          <w:u w:val="none"/>
-          <w:vertAlign w:val="baseline"/>
-          <w:lang w:val="ru-RU"/>
-        </w:rPr>
-        <w:t>принципы</w:t>
-      </w:r>
-      <w:r>
-        <w:rPr>
-          <w:rFonts w:ascii="Calibri" w:hAnsi="Calibri" w:cs="Calibri"/>
-          <w:i w:val="0"/>
-          <w:iCs w:val="0"/>
-          <w:color w:val="000000"/>
-          <w:sz w:val="26"/>
-          <w:szCs w:val="26"/>
-          <w:u w:val="none"/>
-          <w:vertAlign w:val="baseline"/>
-        </w:rPr>
-        <w:t xml:space="preserve"> SOLID и STUPID.</w:t>
-      </w:r>
+        <w:t>использования, доработки и усовершенствования объектных моделей, был изучен инструмент рефлексии, получены навыки создания локальных, вложенных статических, вложенных нестатических и анонимных классов.</w:t>
+      </w:r>
+      <w:bookmarkStart w:id="3" w:name="_GoBack"/>
+      <w:bookmarkEnd w:id="3"/>
     </w:p>
     <w:p>
       <w:pPr>

</xml_diff>